<commit_message>
Added Maven projects information
</commit_message>
<xml_diff>
--- a/Microservizi di stato.docx
+++ b/Microservizi di stato.docx
@@ -55,14 +55,7 @@
       </w:r>
       <w:r>
         <w:br/>
-      </w:r>
-      <w:proofErr w:type="gramStart"/>
-      <w:r>
-        <w:t>Attuatore(</w:t>
-      </w:r>
-      <w:proofErr w:type="gramEnd"/>
-      <w:r>
-        <w:t>acceso/spento, byte)</w:t>
+        <w:t>Attuatore(acceso/spento, byte)</w:t>
       </w:r>
       <w:r>
         <w:br/>
@@ -75,13 +68,8 @@
       </w:r>
     </w:p>
     <w:p>
-      <w:proofErr w:type="gramStart"/>
-      <w:r>
-        <w:t>Visualizzatore(</w:t>
-      </w:r>
-      <w:proofErr w:type="gramEnd"/>
-      <w:r>
-        <w:t>interfaccia di polling o di interrupt)</w:t>
+      <w:r>
+        <w:t>Visualizzatore(interfaccia di polling o di interrupt)</w:t>
       </w:r>
     </w:p>
     <w:p>
@@ -394,15 +382,7 @@
       </w:r>
       <w:proofErr w:type="spellEnd"/>
       <w:r>
-        <w:t xml:space="preserve"> sono file </w:t>
-      </w:r>
-      <w:proofErr w:type="gramStart"/>
-      <w:r>
-        <w:t>JSP(</w:t>
-      </w:r>
-      <w:proofErr w:type="gramEnd"/>
-      <w:r>
-        <w:t>Compilati in HTML)</w:t>
+        <w:t xml:space="preserve"> sono file JSP(Compilati in HTML)</w:t>
       </w:r>
     </w:p>
     <w:p>
@@ -424,6 +404,12 @@
       </w:pPr>
     </w:p>
     <w:p>
+      <w:pPr>
+        <w:rPr>
+          <w:rStyle w:val="Collegamentoipertestuale"/>
+          <w:u w:val="none"/>
+        </w:rPr>
+      </w:pPr>
       <w:proofErr w:type="spellStart"/>
       <w:r>
         <w:rPr>
@@ -438,18 +424,8 @@
       <w:r>
         <w:t xml:space="preserve"> </w:t>
       </w:r>
-      <w:proofErr w:type="gramStart"/>
-      <w:r>
-        <w:t>E’</w:t>
-      </w:r>
-      <w:proofErr w:type="gramEnd"/>
-      <w:r>
-        <w:t xml:space="preserve"> un configuratore dello Spring framework, crea gli </w:t>
-      </w:r>
-      <w:bookmarkStart w:id="0" w:name="_GoBack"/>
-      <w:bookmarkEnd w:id="0"/>
-      <w:r>
-        <w:t xml:space="preserve">XML necessari senza che sia tu a scriverli. </w:t>
+      <w:r>
+        <w:t xml:space="preserve">E’ un configuratore dello Spring framework, crea gli XML necessari senza che sia tu a scriverli. </w:t>
       </w:r>
       <w:r>
         <w:t xml:space="preserve">Crea un progetto che </w:t>
@@ -519,19 +495,7 @@
           <w:rPr>
             <w:rStyle w:val="Collegamentoipertestuale"/>
           </w:rPr>
-          <w:t>https://www.codejava.net/ides/eclipse/install-spring-tool-suite-for-existing-eclipse</w:t>
-        </w:r>
-        <w:r>
-          <w:rPr>
-            <w:rStyle w:val="Collegamentoipertestuale"/>
-          </w:rPr>
-          <w:t>-</w:t>
-        </w:r>
-        <w:r>
-          <w:rPr>
-            <w:rStyle w:val="Collegamentoipertestuale"/>
-          </w:rPr>
-          <w:t>ide</w:t>
+          <w:t>https://www.codejava.net/ides/eclipse/install-spring-tool-suite-for-existing-eclipse-ide</w:t>
         </w:r>
       </w:hyperlink>
       <w:r>
@@ -596,8 +560,12 @@
           <w:t>https://www.springboottutorial.com/creating-spring-boot-project-with-eclipse-and-maven</w:t>
         </w:r>
       </w:hyperlink>
-    </w:p>
-    <w:p>
+      <w:r>
+        <w:rPr>
+          <w:rStyle w:val="Collegamentoipertestuale"/>
+        </w:rPr>
+        <w:br/>
+      </w:r>
       <w:r>
         <w:t xml:space="preserve">Le </w:t>
       </w:r>
@@ -614,6 +582,71 @@
       <w:pPr>
         <w:pStyle w:val="Nessunaspaziatura"/>
       </w:pPr>
+      <w:proofErr w:type="spellStart"/>
+      <w:r>
+        <w:rPr>
+          <w:rStyle w:val="SottotitoloCarattere"/>
+        </w:rPr>
+        <w:t>Maven</w:t>
+      </w:r>
+      <w:proofErr w:type="spellEnd"/>
+      <w:r>
+        <w:rPr>
+          <w:rStyle w:val="SottotitoloCarattere"/>
+        </w:rPr>
+        <w:t>:</w:t>
+      </w:r>
+      <w:r>
+        <w:t xml:space="preserve"> “</w:t>
+      </w:r>
+      <w:proofErr w:type="spellStart"/>
+      <w:r>
+        <w:t>Accumulation</w:t>
+      </w:r>
+      <w:proofErr w:type="spellEnd"/>
+      <w:r>
+        <w:t xml:space="preserve"> of knowledge”, gestisce le bu</w:t>
+      </w:r>
+      <w:r>
+        <w:t>i</w:t>
+      </w:r>
+      <w:r>
+        <w:t xml:space="preserve">lds, le </w:t>
+      </w:r>
+      <w:proofErr w:type="spellStart"/>
+      <w:r>
+        <w:t>dependencies</w:t>
+      </w:r>
+      <w:proofErr w:type="spellEnd"/>
+      <w:r>
+        <w:t xml:space="preserve"> + </w:t>
+      </w:r>
+      <w:proofErr w:type="spellStart"/>
+      <w:r>
+        <w:t>versions</w:t>
+      </w:r>
+      <w:proofErr w:type="spellEnd"/>
+      <w:r>
+        <w:t xml:space="preserve"> e la </w:t>
+      </w:r>
+      <w:proofErr w:type="spellStart"/>
+      <w:r>
+        <w:t>documentation</w:t>
+      </w:r>
+      <w:proofErr w:type="spellEnd"/>
+      <w:r>
+        <w:t xml:space="preserve"> </w:t>
+      </w:r>
+      <w:r>
+        <w:t>di un progetto, gira tutto intorno ad un file principale di configurazione: “pom.xml”</w:t>
+      </w:r>
+    </w:p>
+    <w:p>
+      <w:pPr>
+        <w:pStyle w:val="Nessunaspaziatura"/>
+      </w:pPr>
+      <w:bookmarkStart w:id="0" w:name="_GoBack"/>
+      <w:bookmarkEnd w:id="0"/>
     </w:p>
     <w:sectPr>
       <w:pgSz w:w="11906" w:h="16838"/>
@@ -1048,6 +1081,7 @@
   <w:style w:type="character" w:default="1" w:styleId="Carpredefinitoparagrafo">
     <w:name w:val="Default Paragraph Font"/>
     <w:uiPriority w:val="1"/>
+    <w:semiHidden/>
     <w:unhideWhenUsed/>
   </w:style>
   <w:style w:type="table" w:default="1" w:styleId="Tabellanormale">
@@ -1496,7 +1530,7 @@
 </file>
 
 <file path=customXml/itemProps1.xml><?xml version="1.0" encoding="utf-8"?>
-<ds:datastoreItem xmlns:ds="http://schemas.openxmlformats.org/officeDocument/2006/customXml" ds:itemID="{C7E05B0E-3173-42D7-8291-D2AD819A4EA0}">
+<ds:datastoreItem xmlns:ds="http://schemas.openxmlformats.org/officeDocument/2006/customXml" ds:itemID="{938DD709-872B-4566-9819-99E1F69763D2}">
   <ds:schemaRefs>
     <ds:schemaRef ds:uri="http://schemas.openxmlformats.org/officeDocument/2006/bibliography"/>
   </ds:schemaRefs>

</xml_diff>

<commit_message>
come convertire jar in bundle
</commit_message>
<xml_diff>
--- a/Microservizi di stato.docx
+++ b/Microservizi di stato.docx
@@ -367,9 +367,46 @@
         <w:pStyle w:val="NoSpacing"/>
         <w:rPr/>
       </w:pPr>
-      <w:r>
-        <w:rPr/>
-        <w:t>http://www.mokabyte.it/2010/07/osgi_fw-3/</w:t>
+      <w:hyperlink r:id="rId7">
+        <w:r>
+          <w:rPr>
+            <w:rStyle w:val="CollegamentoInternet"/>
+          </w:rPr>
+          <w:t>http://www.mokabyte.it/2010/07/osgi_fw-3/</w:t>
+        </w:r>
+      </w:hyperlink>
+    </w:p>
+    <w:p>
+      <w:pPr>
+        <w:pStyle w:val="NoSpacing"/>
+        <w:rPr/>
+      </w:pPr>
+      <w:r>
+        <w:rPr/>
+        <w:t xml:space="preserve">Come convertire un jar in bundle: </w:t>
+      </w:r>
+    </w:p>
+    <w:p>
+      <w:pPr>
+        <w:pStyle w:val="NoSpacing"/>
+        <w:rPr/>
+      </w:pPr>
+      <w:hyperlink r:id="rId9">
+        <w:r>
+          <w:rPr>
+            <w:rStyle w:val="CollegamentoInternet"/>
+          </w:rPr>
+          <w:t>https://helpx.adobe.com/it/experience-manager/kb/ConvertAJarIntoOsgiBundle.html</w:t>
+        </w:r>
+      </w:hyperlink>
+    </w:p>
+    <w:p>
+      <w:pPr>
+        <w:pStyle w:val="NoSpacing"/>
+        <w:rPr/>
+      </w:pPr>
+      <w:r>
+        <w:rPr/>
       </w:r>
     </w:p>
     <w:p>

</xml_diff>

<commit_message>
scaricati git su debian su windows
</commit_message>
<xml_diff>
--- a/Microservizi di stato.docx
+++ b/Microservizi di stato.docx
@@ -1,142 +1,461 @@
 
 <file path=word/document.xml><?xml version="1.0" encoding="utf-8"?>
-<w:document xmlns:wpc="http://schemas.microsoft.com/office/word/2010/wordprocessingCanvas" xmlns:cx="http://schemas.microsoft.com/office/drawing/2014/chartex" xmlns:cx1="http://schemas.microsoft.com/office/drawing/2015/9/8/chartex" xmlns:cx2="http://schemas.microsoft.com/office/drawing/2015/10/21/chartex" xmlns:cx3="http://schemas.microsoft.com/office/drawing/2016/5/9/chartex" xmlns:cx4="http://schemas.microsoft.com/office/drawing/2016/5/10/chartex" xmlns:cx5="http://schemas.microsoft.com/office/drawing/2016/5/11/chartex" xmlns:cx6="http://schemas.microsoft.com/office/drawing/2016/5/12/chartex" xmlns:cx7="http://schemas.microsoft.com/office/drawing/2016/5/13/chartex" xmlns:cx8="http://schemas.microsoft.com/office/drawing/2016/5/14/chartex" xmlns:mc="http://schemas.openxmlformats.org/markup-compatibility/2006" xmlns:aink="http://schemas.microsoft.com/office/drawing/2016/ink" xmlns:am3d="http://schemas.microsoft.com/office/drawing/2017/model3d" xmlns:o="urn:schemas-microsoft-com:office:office" xmlns:r="http://schemas.openxmlformats.org/officeDocument/2006/relationships" xmlns:m="http://schemas.openxmlformats.org/officeDocument/2006/math" xmlns:v="urn:schemas-microsoft-com:vml" xmlns:wp14="http://schemas.microsoft.com/office/word/2010/wordprocessingDrawing" xmlns:wp="http://schemas.openxmlformats.org/drawingml/2006/wordprocessingDrawing" xmlns:w10="urn:schemas-microsoft-com:office:word" xmlns:w="http://schemas.openxmlformats.org/wordprocessingml/2006/main" xmlns:w14="http://schemas.microsoft.com/office/word/2010/wordml" xmlns:w15="http://schemas.microsoft.com/office/word/2012/wordml" xmlns:w16cid="http://schemas.microsoft.com/office/word/2016/wordml/cid" xmlns:w16se="http://schemas.microsoft.com/office/word/2015/wordml/symex" xmlns:wpg="http://schemas.microsoft.com/office/word/2010/wordprocessingGroup" xmlns:wpi="http://schemas.microsoft.com/office/word/2010/wordprocessingInk" xmlns:wne="http://schemas.microsoft.com/office/word/2006/wordml" xmlns:wps="http://schemas.microsoft.com/office/word/2010/wordprocessingShape" mc:Ignorable="w14 w15 w16se w16cid wp14">
+<w:document xmlns:o="urn:schemas-microsoft-com:office:office" xmlns:r="http://schemas.openxmlformats.org/officeDocument/2006/relationships" xmlns:v="urn:schemas-microsoft-com:vml" xmlns:w="http://schemas.openxmlformats.org/wordprocessingml/2006/main" xmlns:w10="urn:schemas-microsoft-com:office:word" xmlns:wp="http://schemas.openxmlformats.org/drawingml/2006/wordprocessingDrawing" xmlns:wps="http://schemas.microsoft.com/office/word/2010/wordprocessingShape" xmlns:wpg="http://schemas.microsoft.com/office/word/2010/wordprocessingGroup" xmlns:mc="http://schemas.openxmlformats.org/markup-compatibility/2006" xmlns:wp14="http://schemas.microsoft.com/office/word/2010/wordprocessingDrawing" xmlns:w14="http://schemas.microsoft.com/office/word/2010/wordml" mc:Ignorable="w14 wp14">
   <w:body>
     <w:p>
-      <w:r>
+      <w:pPr>
+        <w:pStyle w:val="Titoloprincipale"/>
+        <w:jc w:val="center"/>
+        <w:rPr/>
+      </w:pPr>
+      <w:r>
+        <w:rPr/>
+        <w:t>Consegne prof</w:t>
+      </w:r>
+    </w:p>
+    <w:p>
+      <w:pPr>
+        <w:pStyle w:val="Normal"/>
+        <w:rPr/>
+      </w:pPr>
+      <w:r>
+        <w:rPr/>
         <w:t>Microservizi di stato (ora, data)</w:t>
-      </w:r>
-      <w:r>
         <w:br/>
         <w:t>Microservizio meteo</w:t>
-      </w:r>
-      <w:r>
         <w:br/>
-        <w:t>Microservizio numero persone (Iolo)</w:t>
-      </w:r>
-    </w:p>
-    <w:p>
-      <w:r>
-        <w:t>Attuator</w:t>
-      </w:r>
-      <w:r>
-        <w:t>e</w:t>
-      </w:r>
-      <w:r>
-        <w:t>(acceso/spento)</w:t>
-      </w:r>
-      <w:r>
+        <w:t>Microservizio numero persone (IOLO)</w:t>
+      </w:r>
+    </w:p>
+    <w:p>
+      <w:pPr>
+        <w:pStyle w:val="Normal"/>
+        <w:rPr/>
+      </w:pPr>
+      <w:r>
+        <w:rPr/>
+        <w:t>Attuatore(acceso/spento)</w:t>
         <w:br/>
         <w:t>Attuatore(acceso/spento, byte)</w:t>
-      </w:r>
-      <w:r>
         <w:br/>
         <w:t>Attuatore(acceso/spento, 3 byte)</w:t>
       </w:r>
     </w:p>
     <w:p>
-      <w:r>
+      <w:pPr>
+        <w:pStyle w:val="Normal"/>
+        <w:rPr/>
+      </w:pPr>
+      <w:r>
+        <w:rPr/>
         <w:t>Decisore e profiler per ultimi</w:t>
       </w:r>
     </w:p>
     <w:p>
-      <w:r>
+      <w:pPr>
+        <w:pStyle w:val="Normal"/>
+        <w:rPr/>
+      </w:pPr>
+      <w:r>
+        <w:rPr/>
         <w:t>Visualizzatore(interfaccia di polling o di interrupt)</w:t>
       </w:r>
     </w:p>
     <w:p>
-      <w:r>
+      <w:pPr>
+        <w:pStyle w:val="Normal"/>
+        <w:rPr/>
+      </w:pPr>
+      <w:r>
+        <w:rPr/>
         <w:t>Restlet, springboot, publish-subscribe</w:t>
       </w:r>
     </w:p>
     <w:p>
-      <w:r>
+      <w:pPr>
+        <w:pStyle w:val="Normal"/>
+        <w:rPr/>
+      </w:pPr>
+      <w:r>
+        <w:rPr/>
         <w:t xml:space="preserve">OSGI Continuos integration </w:t>
       </w:r>
       <w:r>
-        <w:sym w:font="Wingdings" w:char="F0E0"/>
-      </w:r>
-      <w:r>
+        <w:rPr>
+          <w:rFonts w:eastAsia="Wingdings" w:cs="Wingdings" w:ascii="Wingdings" w:hAnsi="Wingdings"/>
+        </w:rPr>
+        <w:t></w:t>
+      </w:r>
+      <w:r>
+        <w:rPr/>
         <w:t xml:space="preserve"> Guarda i jar dentro una cartella e li esegue;</w:t>
       </w:r>
     </w:p>
     <w:p>
       <w:pPr>
+        <w:pStyle w:val="Normal"/>
+        <w:rPr/>
+      </w:pPr>
+      <w:r>
+        <w:rPr/>
+        <w:t>Systema deployment per i servizi</w:t>
+        <w:br/>
+        <w:t>Architettura sborona con Maven, interrupt al posto del polling</w:t>
+      </w:r>
+    </w:p>
+    <w:p>
+      <w:pPr>
+        <w:pStyle w:val="Titolo1"/>
+        <w:jc w:val="center"/>
         <w:rPr>
-          <w:u w:val="single"/>
+          <w:rStyle w:val="SottotitoloCarattere"/>
+          <w:rFonts w:eastAsia="" w:eastAsiaTheme="majorEastAsia"/>
+          <w:color w:val="2F5496" w:themeColor="accent1" w:themeShade="bf"/>
+          <w:spacing w:val="0"/>
+          <w:sz w:val="44"/>
+          <w:szCs w:val="44"/>
         </w:rPr>
       </w:pPr>
-    </w:p>
-    <w:p>
-      <w:r>
-        <w:t>Microservizi prova ora e data</w:t>
-      </w:r>
-    </w:p>
-    <w:p>
-      <w:r>
-        <w:t>Systema deployment per i servizi</w:t>
-      </w:r>
-    </w:p>
-    <w:p/>
-    <w:p>
-      <w:r>
-        <w:t>Martedì a pranzo</w:t>
-      </w:r>
-      <w:r>
+      <w:r>
+        <w:rPr>
+          <w:rStyle w:val="SottotitoloCarattere"/>
+          <w:color w:val="2F5496" w:themeColor="accent1" w:themeShade="bf"/>
+          <w:sz w:val="44"/>
+          <w:szCs w:val="44"/>
+        </w:rPr>
+        <w:t>Ricerca</w:t>
+      </w:r>
+    </w:p>
+    <w:p>
+      <w:pPr>
+        <w:pStyle w:val="NoSpacing"/>
+        <w:rPr/>
+      </w:pPr>
+      <w:r>
+        <w:rPr>
+          <w:rStyle w:val="SottotitoloCarattere"/>
+        </w:rPr>
+        <w:t>REST architecture</w:t>
+      </w:r>
+      <w:r>
+        <w:rPr>
+          <w:rStyle w:val="SottotitoloCarattere"/>
+          <w:rFonts w:eastAsia="Calibri" w:eastAsiaTheme="minorHAnsi"/>
+          <w:color w:val="auto"/>
+          <w:spacing w:val="0"/>
+        </w:rPr>
+        <w:t xml:space="preserve">: </w:t>
         <w:br/>
-      </w:r>
-      <w:r>
-        <w:t>Mercoledì last time</w:t>
-      </w:r>
-    </w:p>
-    <w:p>
-      <w:r>
-        <w:t>Architettura sborona con Maven</w:t>
-      </w:r>
-      <w:bookmarkStart w:id="0" w:name="_GoBack"/>
-      <w:bookmarkEnd w:id="0"/>
-      <w:r>
+        <w:t>un’architettura REST è un set di risorse collegate, che formano un sottoinsieme del web, mostrati come microservizi.</w:t>
         <w:br/>
       </w:r>
+      <w:hyperlink r:id="rId2">
+        <w:r>
+          <w:rPr>
+            <w:rStyle w:val="CollegamentoInternet"/>
+          </w:rPr>
+          <w:t>https://restlet.com/use-cases/api-first/rest-apis/</w:t>
+        </w:r>
+      </w:hyperlink>
+    </w:p>
+    <w:p>
+      <w:pPr>
+        <w:pStyle w:val="NoSpacing"/>
+        <w:rPr>
+          <w:rStyle w:val="SottotitoloCarattere"/>
+          <w:rFonts w:eastAsia="Calibri" w:eastAsiaTheme="minorHAnsi"/>
+          <w:color w:val="auto"/>
+          <w:spacing w:val="0"/>
+        </w:rPr>
+      </w:pPr>
+      <w:r>
+        <w:rPr>
+          <w:rFonts w:eastAsia="Calibri" w:eastAsiaTheme="minorHAnsi"/>
+          <w:color w:val="auto"/>
+          <w:spacing w:val="0"/>
+        </w:rPr>
+      </w:r>
+    </w:p>
+    <w:p>
+      <w:pPr>
+        <w:pStyle w:val="NoSpacing"/>
+        <w:rPr/>
+      </w:pPr>
+      <w:r>
+        <w:rPr>
+          <w:rStyle w:val="SottotitoloCarattere"/>
+        </w:rPr>
+        <w:t>Restlet</w:t>
+      </w:r>
+      <w:r>
+        <w:rPr/>
+        <w:t>: REST API, libreria per creare e gestire un’architettura REST, sistema di comunicazione tra i microservizi;</w:t>
+        <w:br/>
+      </w:r>
+      <w:r>
+        <w:rPr>
+          <w:rStyle w:val="SottotitoloCarattere"/>
+        </w:rPr>
+        <w:t>URI</w:t>
+      </w:r>
+      <w:r>
+        <w:rPr/>
+        <w:t>: Uniform Resource Identifier, la stringa per identificare una risorsa e accedervi via internet (in parole povere un URL).</w:t>
+      </w:r>
+    </w:p>
+    <w:p>
+      <w:pPr>
+        <w:pStyle w:val="NoSpacing"/>
+        <w:rPr/>
+      </w:pPr>
+      <w:r>
+        <w:rPr>
+          <w:rStyle w:val="SottotitoloCarattere"/>
+        </w:rPr>
+        <w:t>Spring MVC</w:t>
+      </w:r>
+      <w:r>
+        <w:rPr/>
+        <w:t>: Framework(libreria) per creare applicazione web secondo un modello Model View Controller, i primi due termini rappresentano input e output, il controller elabora gli input e passa i dati alle view. In spring gli input sono le classi modello da gestire e le view sono file JSP(Compilati in HTML)</w:t>
+      </w:r>
+    </w:p>
+    <w:p>
+      <w:pPr>
+        <w:pStyle w:val="NoSpacing"/>
+        <w:rPr/>
+      </w:pPr>
+      <w:hyperlink r:id="rId3">
+        <w:r>
+          <w:rPr>
+            <w:rStyle w:val="CollegamentoInternet"/>
+          </w:rPr>
+          <w:t>https://www.html.it/pag/44655/spring-mvc-introduzione-2/</w:t>
+        </w:r>
+      </w:hyperlink>
+    </w:p>
+    <w:p>
+      <w:pPr>
+        <w:pStyle w:val="NoSpacing"/>
+        <w:rPr/>
+      </w:pPr>
+      <w:r>
+        <w:rPr/>
+      </w:r>
+    </w:p>
+    <w:p>
+      <w:pPr>
+        <w:pStyle w:val="Normal"/>
+        <w:rPr/>
+      </w:pPr>
+      <w:r>
+        <w:rPr>
+          <w:rStyle w:val="SottotitoloCarattere"/>
+        </w:rPr>
+        <w:t>Springboot</w:t>
+      </w:r>
+      <w:r>
+        <w:rPr/>
+        <w:t>: E’ un configuratore dello Spring framework, crea gli XML necessari senza che sia tu a scriverli. Crea un progetto che “è server di sé stesso”, non ha bisogno di un gestore di servizi, il “.jar” prodotto include nativamente Apache Tomcat (o altri gestori) che avviano il tuo servizio. Serve a non dover gestire il deploy dei vari servizi.</w:t>
+        <w:br/>
+      </w:r>
+      <w:r>
+        <w:rPr>
+          <w:rStyle w:val="SottotitoloCarattere"/>
+        </w:rPr>
+        <w:t>Per installare springboot su eclipse:</w:t>
+      </w:r>
+      <w:r>
+        <w:rPr/>
+        <w:br/>
+      </w:r>
+      <w:hyperlink r:id="rId4">
+        <w:r>
+          <w:rPr>
+            <w:rStyle w:val="CollegamentoInternet"/>
+          </w:rPr>
+          <w:t>https://www.codejava.net/ides/eclipse/install-spring-tool-suite-for-existing-eclipse-ide</w:t>
+        </w:r>
+      </w:hyperlink>
+      <w:r>
+        <w:rPr/>
+        <w:br/>
+      </w:r>
+      <w:r>
+        <w:rPr>
+          <w:rStyle w:val="SottotitoloCarattere"/>
+        </w:rPr>
+        <w:t>Per scrivere un microservizio springboot con Maven:</w:t>
+      </w:r>
+      <w:r>
+        <w:rPr/>
+        <w:br/>
+      </w:r>
+      <w:hyperlink r:id="rId5">
+        <w:r>
+          <w:rPr>
+            <w:rStyle w:val="CollegamentoInternet"/>
+          </w:rPr>
+          <w:t>https://www.springboottutorial.com/creating-spring-boot-project-with-eclipse-and-maven</w:t>
+        </w:r>
+      </w:hyperlink>
+      <w:r>
+        <w:rPr>
+          <w:rStyle w:val="CollegamentoInternet"/>
+        </w:rPr>
+        <w:br/>
+      </w:r>
+      <w:r>
+        <w:rPr/>
+        <w:t>Le annotations sono dichiarazioni delle funzioni per mappare il loro funzionamento e sono obbligatorie per compilare.</w:t>
+      </w:r>
+    </w:p>
+    <w:p>
+      <w:pPr>
+        <w:pStyle w:val="NoSpacing"/>
+        <w:rPr/>
+      </w:pPr>
+      <w:r>
+        <w:rPr>
+          <w:rStyle w:val="SottotitoloCarattere"/>
+        </w:rPr>
+        <w:t>Maven:</w:t>
+      </w:r>
+      <w:r>
+        <w:rPr/>
+        <w:t xml:space="preserve"> “Accumulation of knowledge”, gestisce le builds, le dependencies + versions e la documentation di un progetto, gira tutto intorno ad un file principale di configurazione: “pom.xml”</w:t>
+      </w:r>
+    </w:p>
+    <w:p>
+      <w:pPr>
+        <w:pStyle w:val="NoSpacing"/>
+        <w:rPr/>
+      </w:pPr>
+      <w:r>
+        <w:rPr/>
+      </w:r>
+    </w:p>
+    <w:p>
+      <w:pPr>
+        <w:pStyle w:val="NoSpacing"/>
+        <w:rPr/>
+      </w:pPr>
+      <w:r>
+        <w:rPr/>
+      </w:r>
+    </w:p>
+    <w:p>
+      <w:pPr>
+        <w:pStyle w:val="NoSpacing"/>
+        <w:rPr/>
+      </w:pPr>
+      <w:r>
+        <w:rPr/>
+      </w:r>
+    </w:p>
+    <w:p>
+      <w:pPr>
+        <w:pStyle w:val="NoSpacing"/>
+        <w:rPr/>
+      </w:pPr>
+      <w:r>
+        <w:rPr/>
+        <w:t>Trovato tutorial carino su come scrivere un applicazione osgi con BND:</w:t>
+      </w:r>
+    </w:p>
+    <w:p>
+      <w:pPr>
+        <w:pStyle w:val="NoSpacing"/>
+        <w:rPr/>
+      </w:pPr>
+      <w:hyperlink r:id="rId7">
+        <w:r>
+          <w:rPr>
+            <w:rStyle w:val="CollegamentoInternet"/>
+          </w:rPr>
+          <w:t>http://www.mokabyte.it/2010/07/osgi_fw-3/</w:t>
+        </w:r>
+      </w:hyperlink>
+    </w:p>
+    <w:p>
+      <w:pPr>
+        <w:pStyle w:val="NoSpacing"/>
+        <w:rPr/>
+      </w:pPr>
+      <w:r>
+        <w:rPr/>
+        <w:t xml:space="preserve">Come convertire un jar in bundle: </w:t>
+      </w:r>
+    </w:p>
+    <w:p>
+      <w:pPr>
+        <w:pStyle w:val="NoSpacing"/>
+        <w:rPr/>
+      </w:pPr>
+      <w:hyperlink r:id="rId9">
+        <w:r>
+          <w:rPr>
+            <w:rStyle w:val="CollegamentoInternet"/>
+          </w:rPr>
+          <w:t>https://helpx.adobe.com/it/experience-manager/kb/ConvertAJarIntoOsgiBundle.html</w:t>
+        </w:r>
+      </w:hyperlink>
+    </w:p>
+    <w:p>
+      <w:pPr>
+        <w:pStyle w:val="NoSpacing"/>
+        <w:rPr/>
+      </w:pPr>
+      <w:r>
+        <w:rPr/>
+      </w:r>
+    </w:p>
+    <w:p>
+      <w:pPr>
+        <w:pStyle w:val="NoSpacing"/>
+        <w:rPr/>
+      </w:pPr>
+      <w:r>
+        <w:rPr/>
+      </w:r>
     </w:p>
     <w:sectPr>
+      <w:type w:val="nextPage"/>
       <w:pgSz w:w="11906" w:h="16838"/>
-      <w:pgMar w:top="1417" w:right="1134" w:bottom="1134" w:left="1134" w:header="708" w:footer="708" w:gutter="0"/>
-      <w:cols w:space="708"/>
-      <w:docGrid w:linePitch="360"/>
+      <w:pgMar w:left="1134" w:right="1134" w:header="0" w:top="1417" w:footer="0" w:bottom="1134" w:gutter="0"/>
+      <w:pgNumType w:fmt="decimal"/>
+      <w:formProt w:val="false"/>
+      <w:textDirection w:val="lrTb"/>
+      <w:docGrid w:type="default" w:linePitch="360" w:charSpace="4096"/>
     </w:sectPr>
   </w:body>
 </w:document>
 </file>
 
 <file path=word/styles.xml><?xml version="1.0" encoding="utf-8"?>
-<w:styles xmlns:mc="http://schemas.openxmlformats.org/markup-compatibility/2006" xmlns:r="http://schemas.openxmlformats.org/officeDocument/2006/relationships" xmlns:w="http://schemas.openxmlformats.org/wordprocessingml/2006/main" xmlns:w14="http://schemas.microsoft.com/office/word/2010/wordml" xmlns:w15="http://schemas.microsoft.com/office/word/2012/wordml" xmlns:w16cid="http://schemas.microsoft.com/office/word/2016/wordml/cid" xmlns:w16se="http://schemas.microsoft.com/office/word/2015/wordml/symex" mc:Ignorable="w14 w15 w16se w16cid">
+<w:styles xmlns:w="http://schemas.openxmlformats.org/wordprocessingml/2006/main" xmlns:w14="http://schemas.microsoft.com/office/word/2010/wordml" xmlns:mc="http://schemas.openxmlformats.org/markup-compatibility/2006" mc:Ignorable="w14">
   <w:docDefaults>
     <w:rPrDefault>
       <w:rPr>
-        <w:rFonts w:asciiTheme="minorHAnsi" w:eastAsiaTheme="minorHAnsi" w:hAnsiTheme="minorHAnsi" w:cstheme="minorBidi"/>
-        <w:sz w:val="22"/>
+        <w:rFonts w:ascii="Calibri" w:hAnsi="Calibri" w:eastAsia="Calibri" w:cs="" w:asciiTheme="minorHAnsi" w:cstheme="minorBidi" w:eastAsiaTheme="minorHAnsi" w:hAnsiTheme="minorHAnsi"/>
         <w:szCs w:val="22"/>
         <w:lang w:val="it-IT" w:eastAsia="en-US" w:bidi="ar-SA"/>
       </w:rPr>
     </w:rPrDefault>
     <w:pPrDefault>
-      <w:pPr>
-        <w:spacing w:after="160" w:line="259" w:lineRule="auto"/>
-      </w:pPr>
+      <w:pPr/>
     </w:pPrDefault>
   </w:docDefaults>
   <w:latentStyles w:defLockedState="0" w:defUIPriority="99" w:defSemiHidden="0" w:defUnhideWhenUsed="0" w:defQFormat="0" w:count="376">
     <w:lsdException w:name="Normal" w:uiPriority="0" w:qFormat="1"/>
     <w:lsdException w:name="heading 1" w:uiPriority="9" w:qFormat="1"/>
-    <w:lsdException w:name="heading 2" w:semiHidden="1" w:uiPriority="9" w:unhideWhenUsed="1" w:qFormat="1"/>
-    <w:lsdException w:name="heading 3" w:semiHidden="1" w:uiPriority="9" w:unhideWhenUsed="1" w:qFormat="1"/>
-    <w:lsdException w:name="heading 4" w:semiHidden="1" w:uiPriority="9" w:unhideWhenUsed="1" w:qFormat="1"/>
-    <w:lsdException w:name="heading 5" w:semiHidden="1" w:uiPriority="9" w:unhideWhenUsed="1" w:qFormat="1"/>
-    <w:lsdException w:name="heading 6" w:semiHidden="1" w:uiPriority="9" w:unhideWhenUsed="1" w:qFormat="1"/>
-    <w:lsdException w:name="heading 7" w:semiHidden="1" w:uiPriority="9" w:unhideWhenUsed="1" w:qFormat="1"/>
-    <w:lsdException w:name="heading 8" w:semiHidden="1" w:uiPriority="9" w:unhideWhenUsed="1" w:qFormat="1"/>
-    <w:lsdException w:name="heading 9" w:semiHidden="1" w:uiPriority="9" w:unhideWhenUsed="1" w:qFormat="1"/>
+    <w:lsdException w:name="heading 2" w:uiPriority="9" w:semiHidden="1" w:unhideWhenUsed="1" w:qFormat="1"/>
+    <w:lsdException w:name="heading 3" w:uiPriority="9" w:semiHidden="1" w:unhideWhenUsed="1" w:qFormat="1"/>
+    <w:lsdException w:name="heading 4" w:uiPriority="9" w:semiHidden="1" w:unhideWhenUsed="1" w:qFormat="1"/>
+    <w:lsdException w:name="heading 5" w:uiPriority="9" w:semiHidden="1" w:unhideWhenUsed="1" w:qFormat="1"/>
+    <w:lsdException w:name="heading 6" w:uiPriority="9" w:semiHidden="1" w:unhideWhenUsed="1" w:qFormat="1"/>
+    <w:lsdException w:name="heading 7" w:uiPriority="9" w:semiHidden="1" w:unhideWhenUsed="1" w:qFormat="1"/>
+    <w:lsdException w:name="heading 8" w:uiPriority="9" w:semiHidden="1" w:unhideWhenUsed="1" w:qFormat="1"/>
+    <w:lsdException w:name="heading 9" w:uiPriority="9" w:semiHidden="1" w:unhideWhenUsed="1" w:qFormat="1"/>
     <w:lsdException w:name="index 1" w:semiHidden="1" w:unhideWhenUsed="1"/>
     <w:lsdException w:name="index 2" w:semiHidden="1" w:unhideWhenUsed="1"/>
     <w:lsdException w:name="index 3" w:semiHidden="1" w:unhideWhenUsed="1"/>
@@ -146,22 +465,22 @@
     <w:lsdException w:name="index 7" w:semiHidden="1" w:unhideWhenUsed="1"/>
     <w:lsdException w:name="index 8" w:semiHidden="1" w:unhideWhenUsed="1"/>
     <w:lsdException w:name="index 9" w:semiHidden="1" w:unhideWhenUsed="1"/>
-    <w:lsdException w:name="toc 1" w:semiHidden="1" w:uiPriority="39" w:unhideWhenUsed="1"/>
-    <w:lsdException w:name="toc 2" w:semiHidden="1" w:uiPriority="39" w:unhideWhenUsed="1"/>
-    <w:lsdException w:name="toc 3" w:semiHidden="1" w:uiPriority="39" w:unhideWhenUsed="1"/>
-    <w:lsdException w:name="toc 4" w:semiHidden="1" w:uiPriority="39" w:unhideWhenUsed="1"/>
-    <w:lsdException w:name="toc 5" w:semiHidden="1" w:uiPriority="39" w:unhideWhenUsed="1"/>
-    <w:lsdException w:name="toc 6" w:semiHidden="1" w:uiPriority="39" w:unhideWhenUsed="1"/>
-    <w:lsdException w:name="toc 7" w:semiHidden="1" w:uiPriority="39" w:unhideWhenUsed="1"/>
-    <w:lsdException w:name="toc 8" w:semiHidden="1" w:uiPriority="39" w:unhideWhenUsed="1"/>
-    <w:lsdException w:name="toc 9" w:semiHidden="1" w:uiPriority="39" w:unhideWhenUsed="1"/>
+    <w:lsdException w:name="toc 1" w:uiPriority="39" w:semiHidden="1" w:unhideWhenUsed="1"/>
+    <w:lsdException w:name="toc 2" w:uiPriority="39" w:semiHidden="1" w:unhideWhenUsed="1"/>
+    <w:lsdException w:name="toc 3" w:uiPriority="39" w:semiHidden="1" w:unhideWhenUsed="1"/>
+    <w:lsdException w:name="toc 4" w:uiPriority="39" w:semiHidden="1" w:unhideWhenUsed="1"/>
+    <w:lsdException w:name="toc 5" w:uiPriority="39" w:semiHidden="1" w:unhideWhenUsed="1"/>
+    <w:lsdException w:name="toc 6" w:uiPriority="39" w:semiHidden="1" w:unhideWhenUsed="1"/>
+    <w:lsdException w:name="toc 7" w:uiPriority="39" w:semiHidden="1" w:unhideWhenUsed="1"/>
+    <w:lsdException w:name="toc 8" w:uiPriority="39" w:semiHidden="1" w:unhideWhenUsed="1"/>
+    <w:lsdException w:name="toc 9" w:uiPriority="39" w:semiHidden="1" w:unhideWhenUsed="1"/>
     <w:lsdException w:name="Normal Indent" w:semiHidden="1" w:unhideWhenUsed="1"/>
     <w:lsdException w:name="footnote text" w:semiHidden="1" w:unhideWhenUsed="1"/>
     <w:lsdException w:name="annotation text" w:semiHidden="1" w:unhideWhenUsed="1"/>
     <w:lsdException w:name="header" w:semiHidden="1" w:unhideWhenUsed="1"/>
     <w:lsdException w:name="footer" w:semiHidden="1" w:unhideWhenUsed="1"/>
     <w:lsdException w:name="index heading" w:semiHidden="1" w:unhideWhenUsed="1"/>
-    <w:lsdException w:name="caption" w:semiHidden="1" w:uiPriority="35" w:unhideWhenUsed="1" w:qFormat="1"/>
+    <w:lsdException w:name="caption" w:uiPriority="35" w:semiHidden="1" w:unhideWhenUsed="1" w:qFormat="1"/>
     <w:lsdException w:name="table of figures" w:semiHidden="1" w:unhideWhenUsed="1"/>
     <w:lsdException w:name="envelope address" w:semiHidden="1" w:unhideWhenUsed="1"/>
     <w:lsdException w:name="envelope return" w:semiHidden="1" w:unhideWhenUsed="1"/>
@@ -192,7 +511,7 @@
     <w:lsdException w:name="Title" w:uiPriority="10" w:qFormat="1"/>
     <w:lsdException w:name="Closing" w:semiHidden="1" w:unhideWhenUsed="1"/>
     <w:lsdException w:name="Signature" w:semiHidden="1" w:unhideWhenUsed="1"/>
-    <w:lsdException w:name="Default Paragraph Font" w:semiHidden="1" w:uiPriority="1" w:unhideWhenUsed="1"/>
+    <w:lsdException w:name="Default Paragraph Font" w:uiPriority="1" w:semiHidden="1" w:unhideWhenUsed="1"/>
     <w:lsdException w:name="Body Text" w:semiHidden="1" w:unhideWhenUsed="1"/>
     <w:lsdException w:name="Body Text Indent" w:semiHidden="1" w:unhideWhenUsed="1"/>
     <w:lsdException w:name="List Continue" w:semiHidden="1" w:unhideWhenUsed="1"/>
@@ -392,8 +711,8 @@
     <w:lsdException w:name="Subtle Reference" w:uiPriority="31" w:qFormat="1"/>
     <w:lsdException w:name="Intense Reference" w:uiPriority="32" w:qFormat="1"/>
     <w:lsdException w:name="Book Title" w:uiPriority="33" w:qFormat="1"/>
-    <w:lsdException w:name="Bibliography" w:semiHidden="1" w:uiPriority="37" w:unhideWhenUsed="1"/>
-    <w:lsdException w:name="TOC Heading" w:semiHidden="1" w:uiPriority="39" w:unhideWhenUsed="1" w:qFormat="1"/>
+    <w:lsdException w:name="Bibliography" w:uiPriority="37" w:semiHidden="1" w:unhideWhenUsed="1"/>
+    <w:lsdException w:name="TOC Heading" w:uiPriority="39" w:semiHidden="1" w:unhideWhenUsed="1" w:qFormat="1"/>
     <w:lsdException w:name="Plain Table 1" w:uiPriority="41"/>
     <w:lsdException w:name="Plain Table 2" w:uiPriority="42"/>
     <w:lsdException w:name="Plain Table 3" w:uiPriority="43"/>
@@ -504,15 +823,266 @@
     <w:lsdException w:name="Unresolved Mention" w:semiHidden="1" w:unhideWhenUsed="1"/>
     <w:lsdException w:name="Smart Link" w:semiHidden="1" w:unhideWhenUsed="1"/>
   </w:latentStyles>
-  <w:style w:type="paragraph" w:default="1" w:styleId="Normale">
+  <w:style w:type="paragraph" w:styleId="Normal" w:default="1">
     <w:name w:val="Normal"/>
     <w:qFormat/>
-  </w:style>
-  <w:style w:type="character" w:default="1" w:styleId="Carpredefinitoparagrafo">
+    <w:pPr>
+      <w:widowControl/>
+      <w:bidi w:val="0"/>
+      <w:spacing w:lineRule="auto" w:line="259" w:before="0" w:after="160"/>
+      <w:jc w:val="left"/>
+    </w:pPr>
+    <w:rPr>
+      <w:rFonts w:ascii="Calibri" w:hAnsi="Calibri" w:eastAsia="Calibri" w:cs="" w:asciiTheme="minorHAnsi" w:cstheme="minorBidi" w:eastAsiaTheme="minorHAnsi" w:hAnsiTheme="minorHAnsi"/>
+      <w:color w:val="auto"/>
+      <w:kern w:val="0"/>
+      <w:sz w:val="22"/>
+      <w:szCs w:val="22"/>
+      <w:lang w:val="it-IT" w:eastAsia="en-US" w:bidi="ar-SA"/>
+    </w:rPr>
+  </w:style>
+  <w:style w:type="paragraph" w:styleId="Titolo1">
+    <w:name w:val="Heading 1"/>
+    <w:basedOn w:val="Normal"/>
+    <w:next w:val="Normal"/>
+    <w:link w:val="Titolo1Carattere"/>
+    <w:uiPriority w:val="9"/>
+    <w:qFormat/>
+    <w:rsid w:val="00d439b1"/>
+    <w:pPr>
+      <w:keepNext w:val="true"/>
+      <w:keepLines/>
+      <w:spacing w:before="240" w:after="0"/>
+      <w:outlineLvl w:val="0"/>
+    </w:pPr>
+    <w:rPr>
+      <w:rFonts w:ascii="Calibri Light" w:hAnsi="Calibri Light" w:eastAsia="" w:cs="" w:asciiTheme="majorHAnsi" w:cstheme="majorBidi" w:eastAsiaTheme="majorEastAsia" w:hAnsiTheme="majorHAnsi"/>
+      <w:color w:val="2F5496" w:themeColor="accent1" w:themeShade="bf"/>
+      <w:sz w:val="32"/>
+      <w:szCs w:val="32"/>
+    </w:rPr>
+  </w:style>
+  <w:style w:type="character" w:styleId="DefaultParagraphFont" w:default="1">
     <w:name w:val="Default Paragraph Font"/>
     <w:uiPriority w:val="1"/>
     <w:semiHidden/>
     <w:unhideWhenUsed/>
+    <w:qFormat/>
+    <w:rPr/>
+  </w:style>
+  <w:style w:type="character" w:styleId="TitoloCarattere" w:customStyle="1">
+    <w:name w:val="Titolo Carattere"/>
+    <w:basedOn w:val="DefaultParagraphFont"/>
+    <w:link w:val="Titolo"/>
+    <w:uiPriority w:val="10"/>
+    <w:qFormat/>
+    <w:rsid w:val="00d439b1"/>
+    <w:rPr>
+      <w:rFonts w:ascii="Calibri Light" w:hAnsi="Calibri Light" w:eastAsia="" w:cs="" w:asciiTheme="majorHAnsi" w:cstheme="majorBidi" w:eastAsiaTheme="majorEastAsia" w:hAnsiTheme="majorHAnsi"/>
+      <w:spacing w:val="-10"/>
+      <w:kern w:val="2"/>
+      <w:sz w:val="56"/>
+      <w:szCs w:val="56"/>
+    </w:rPr>
+  </w:style>
+  <w:style w:type="character" w:styleId="SottotitoloCarattere" w:customStyle="1">
+    <w:name w:val="Sottotitolo Carattere"/>
+    <w:basedOn w:val="DefaultParagraphFont"/>
+    <w:link w:val="Sottotitolo"/>
+    <w:uiPriority w:val="11"/>
+    <w:qFormat/>
+    <w:rsid w:val="00d439b1"/>
+    <w:rPr>
+      <w:rFonts w:eastAsia="" w:eastAsiaTheme="minorEastAsia"/>
+      <w:color w:val="5A5A5A" w:themeColor="text1" w:themeTint="a5"/>
+      <w:spacing w:val="15"/>
+    </w:rPr>
+  </w:style>
+  <w:style w:type="character" w:styleId="Titolo1Carattere" w:customStyle="1">
+    <w:name w:val="Titolo 1 Carattere"/>
+    <w:basedOn w:val="DefaultParagraphFont"/>
+    <w:link w:val="Titolo1"/>
+    <w:uiPriority w:val="9"/>
+    <w:qFormat/>
+    <w:rsid w:val="00d439b1"/>
+    <w:rPr>
+      <w:rFonts w:ascii="Calibri Light" w:hAnsi="Calibri Light" w:eastAsia="" w:cs="" w:asciiTheme="majorHAnsi" w:cstheme="majorBidi" w:eastAsiaTheme="majorEastAsia" w:hAnsiTheme="majorHAnsi"/>
+      <w:color w:val="2F5496" w:themeColor="accent1" w:themeShade="bf"/>
+      <w:sz w:val="32"/>
+      <w:szCs w:val="32"/>
+    </w:rPr>
+  </w:style>
+  <w:style w:type="character" w:styleId="CollegamentoInternet">
+    <w:name w:val="Collegamento Internet"/>
+    <w:basedOn w:val="DefaultParagraphFont"/>
+    <w:uiPriority w:val="99"/>
+    <w:unhideWhenUsed/>
+    <w:rsid w:val="00c80d16"/>
+    <w:rPr>
+      <w:color w:val="0563C1" w:themeColor="hyperlink"/>
+      <w:u w:val="single"/>
+    </w:rPr>
+  </w:style>
+  <w:style w:type="character" w:styleId="UnresolvedMention">
+    <w:name w:val="Unresolved Mention"/>
+    <w:basedOn w:val="DefaultParagraphFont"/>
+    <w:uiPriority w:val="99"/>
+    <w:semiHidden/>
+    <w:unhideWhenUsed/>
+    <w:qFormat/>
+    <w:rsid w:val="00c80d16"/>
+    <w:rPr>
+      <w:color w:val="605E5C"/>
+      <w:shd w:fill="E1DFDD" w:val="clear"/>
+    </w:rPr>
+  </w:style>
+  <w:style w:type="character" w:styleId="FollowedHyperlink">
+    <w:name w:val="FollowedHyperlink"/>
+    <w:basedOn w:val="DefaultParagraphFont"/>
+    <w:uiPriority w:val="99"/>
+    <w:semiHidden/>
+    <w:unhideWhenUsed/>
+    <w:qFormat/>
+    <w:rsid w:val="00042c24"/>
+    <w:rPr>
+      <w:color w:val="954F72" w:themeColor="followedHyperlink"/>
+      <w:u w:val="single"/>
+    </w:rPr>
+  </w:style>
+  <w:style w:type="character" w:styleId="ListLabel1">
+    <w:name w:val="ListLabel 1"/>
+    <w:qFormat/>
+    <w:rPr/>
+  </w:style>
+  <w:style w:type="character" w:styleId="ListLabel2">
+    <w:name w:val="ListLabel 2"/>
+    <w:qFormat/>
+    <w:rPr/>
+  </w:style>
+  <w:style w:type="character" w:styleId="ListLabel3">
+    <w:name w:val="ListLabel 3"/>
+    <w:qFormat/>
+    <w:rPr/>
+  </w:style>
+  <w:style w:type="paragraph" w:styleId="Titolo">
+    <w:name w:val="Titolo"/>
+    <w:basedOn w:val="Normal"/>
+    <w:next w:val="Corpodeltesto"/>
+    <w:qFormat/>
+    <w:pPr>
+      <w:keepNext w:val="true"/>
+      <w:spacing w:before="240" w:after="120"/>
+    </w:pPr>
+    <w:rPr>
+      <w:rFonts w:ascii="Liberation Sans" w:hAnsi="Liberation Sans" w:eastAsia="Liberation Sans" w:cs="FreeSans"/>
+      <w:sz w:val="28"/>
+      <w:szCs w:val="28"/>
+    </w:rPr>
+  </w:style>
+  <w:style w:type="paragraph" w:styleId="Corpodeltesto">
+    <w:name w:val="Body Text"/>
+    <w:basedOn w:val="Normal"/>
+    <w:pPr>
+      <w:spacing w:lineRule="auto" w:line="276" w:before="0" w:after="140"/>
+    </w:pPr>
+    <w:rPr/>
+  </w:style>
+  <w:style w:type="paragraph" w:styleId="Elenco">
+    <w:name w:val="List"/>
+    <w:basedOn w:val="Corpodeltesto"/>
+    <w:pPr/>
+    <w:rPr>
+      <w:rFonts w:cs="FreeSans"/>
+    </w:rPr>
+  </w:style>
+  <w:style w:type="paragraph" w:styleId="Didascalia">
+    <w:name w:val="Caption"/>
+    <w:basedOn w:val="Normal"/>
+    <w:qFormat/>
+    <w:pPr>
+      <w:suppressLineNumbers/>
+      <w:spacing w:before="120" w:after="120"/>
+    </w:pPr>
+    <w:rPr>
+      <w:rFonts w:cs="FreeSans"/>
+      <w:i/>
+      <w:iCs/>
+      <w:sz w:val="24"/>
+      <w:szCs w:val="24"/>
+    </w:rPr>
+  </w:style>
+  <w:style w:type="paragraph" w:styleId="Indice">
+    <w:name w:val="Indice"/>
+    <w:basedOn w:val="Normal"/>
+    <w:qFormat/>
+    <w:pPr>
+      <w:suppressLineNumbers/>
+    </w:pPr>
+    <w:rPr>
+      <w:rFonts w:cs="FreeSans"/>
+    </w:rPr>
+  </w:style>
+  <w:style w:type="paragraph" w:styleId="Titoloprincipale">
+    <w:name w:val="Title"/>
+    <w:basedOn w:val="Normal"/>
+    <w:next w:val="Normal"/>
+    <w:link w:val="TitoloCarattere"/>
+    <w:uiPriority w:val="10"/>
+    <w:qFormat/>
+    <w:rsid w:val="00d439b1"/>
+    <w:pPr>
+      <w:spacing w:lineRule="auto" w:line="240" w:before="0" w:after="0"/>
+      <w:contextualSpacing/>
+    </w:pPr>
+    <w:rPr>
+      <w:rFonts w:ascii="Calibri Light" w:hAnsi="Calibri Light" w:eastAsia="" w:cs="" w:asciiTheme="majorHAnsi" w:cstheme="majorBidi" w:eastAsiaTheme="majorEastAsia" w:hAnsiTheme="majorHAnsi"/>
+      <w:spacing w:val="-10"/>
+      <w:kern w:val="2"/>
+      <w:sz w:val="56"/>
+      <w:szCs w:val="56"/>
+    </w:rPr>
+  </w:style>
+  <w:style w:type="paragraph" w:styleId="Sottotitolo">
+    <w:name w:val="Subtitle"/>
+    <w:basedOn w:val="Normal"/>
+    <w:next w:val="Normal"/>
+    <w:link w:val="SottotitoloCarattere"/>
+    <w:uiPriority w:val="11"/>
+    <w:qFormat/>
+    <w:rsid w:val="00d439b1"/>
+    <w:pPr/>
+    <w:rPr>
+      <w:rFonts w:eastAsia="" w:eastAsiaTheme="minorEastAsia"/>
+      <w:color w:val="5A5A5A" w:themeColor="text1" w:themeTint="a5"/>
+      <w:spacing w:val="15"/>
+    </w:rPr>
+  </w:style>
+  <w:style w:type="paragraph" w:styleId="NoSpacing">
+    <w:name w:val="No Spacing"/>
+    <w:uiPriority w:val="1"/>
+    <w:qFormat/>
+    <w:rsid w:val="00c80d16"/>
+    <w:pPr>
+      <w:widowControl/>
+      <w:bidi w:val="0"/>
+      <w:spacing w:lineRule="auto" w:line="240" w:before="0" w:after="0"/>
+      <w:jc w:val="left"/>
+    </w:pPr>
+    <w:rPr>
+      <w:rFonts w:ascii="Calibri" w:hAnsi="Calibri" w:eastAsia="Calibri" w:cs="" w:asciiTheme="minorHAnsi" w:cstheme="minorBidi" w:eastAsiaTheme="minorHAnsi" w:hAnsiTheme="minorHAnsi"/>
+      <w:color w:val="auto"/>
+      <w:kern w:val="0"/>
+      <w:sz w:val="22"/>
+      <w:szCs w:val="22"/>
+      <w:lang w:val="it-IT" w:eastAsia="en-US" w:bidi="ar-SA"/>
+    </w:rPr>
+  </w:style>
+  <w:style w:type="numbering" w:styleId="NoList" w:default="1">
+    <w:name w:val="No List"/>
+    <w:uiPriority w:val="99"/>
+    <w:semiHidden/>
+    <w:unhideWhenUsed/>
+    <w:qFormat/>
   </w:style>
   <w:style w:type="table" w:default="1" w:styleId="Tabellanormale">
     <w:name w:val="Normal Table"/>
@@ -528,12 +1098,6 @@
         <w:right w:w="108" w:type="dxa"/>
       </w:tblCellMar>
     </w:tblPr>
-  </w:style>
-  <w:style w:type="numbering" w:default="1" w:styleId="Nessunelenco">
-    <w:name w:val="No List"/>
-    <w:uiPriority w:val="99"/>
-    <w:semiHidden/>
-    <w:unhideWhenUsed/>
   </w:style>
 </w:styles>
 </file>
@@ -831,4 +1395,16 @@
     </a:ext>
   </a:extLst>
 </a:theme>
+</file>
+
+<file path=customXml/item1.xml><?xml version="1.0" encoding="utf-8"?>
+<b:Sources xmlns:b="http://schemas.openxmlformats.org/officeDocument/2006/bibliography" xmlns="http://schemas.openxmlformats.org/officeDocument/2006/bibliography" SelectedStyle="\APASixthEditionOfficeOnline.xsl" StyleName="APA" Version="6"/>
+</file>
+
+<file path=customXml/itemProps1.xml><?xml version="1.0" encoding="utf-8"?>
+<ds:datastoreItem xmlns:ds="http://schemas.openxmlformats.org/officeDocument/2006/customXml" ds:itemID="{938DD709-872B-4566-9819-99E1F69763D2}">
+  <ds:schemaRefs>
+    <ds:schemaRef ds:uri="http://schemas.openxmlformats.org/officeDocument/2006/bibliography"/>
+  </ds:schemaRefs>
+</ds:datastoreItem>
 </file>
</xml_diff>

<commit_message>
Aggiunto link su cosa è osgi
</commit_message>
<xml_diff>
--- a/Microservizi di stato.docx
+++ b/Microservizi di stato.docx
@@ -367,14 +367,12 @@
         <w:pStyle w:val="NoSpacing"/>
         <w:rPr/>
       </w:pPr>
-      <w:hyperlink r:id="rId7">
-        <w:r>
-          <w:rPr>
-            <w:rStyle w:val="CollegamentoInternet"/>
-          </w:rPr>
-          <w:t>http://www.mokabyte.it/2010/07/osgi_fw-3/</w:t>
-        </w:r>
-      </w:hyperlink>
+      <w:r>
+        <w:rPr>
+          <w:rStyle w:val="CollegamentoInternet"/>
+        </w:rPr>
+        <w:t>http://www.mokabyte.it/2010/07/osgi_fw-3/</w:t>
+      </w:r>
     </w:p>
     <w:p>
       <w:pPr>
@@ -391,31 +389,40 @@
         <w:pStyle w:val="NoSpacing"/>
         <w:rPr/>
       </w:pPr>
-      <w:hyperlink r:id="rId9">
-        <w:r>
-          <w:rPr>
-            <w:rStyle w:val="CollegamentoInternet"/>
-          </w:rPr>
-          <w:t>https://helpx.adobe.com/it/experience-manager/kb/ConvertAJarIntoOsgiBundle.html</w:t>
-        </w:r>
-      </w:hyperlink>
-    </w:p>
-    <w:p>
-      <w:pPr>
-        <w:pStyle w:val="NoSpacing"/>
-        <w:rPr/>
-      </w:pPr>
-      <w:r>
-        <w:rPr/>
-      </w:r>
-    </w:p>
-    <w:p>
-      <w:pPr>
-        <w:pStyle w:val="NoSpacing"/>
-        <w:rPr/>
-      </w:pPr>
-      <w:r>
-        <w:rPr/>
+      <w:r>
+        <w:rPr>
+          <w:rStyle w:val="CollegamentoInternet"/>
+        </w:rPr>
+        <w:t>https://helpx.adobe.com/it/experience-manager/kb/ConvertAJarIntoOsgiBundle.html</w:t>
+      </w:r>
+    </w:p>
+    <w:p>
+      <w:pPr>
+        <w:pStyle w:val="NoSpacing"/>
+        <w:rPr/>
+      </w:pPr>
+      <w:r>
+        <w:rPr/>
+      </w:r>
+    </w:p>
+    <w:p>
+      <w:pPr>
+        <w:pStyle w:val="NoSpacing"/>
+        <w:rPr/>
+      </w:pPr>
+      <w:r>
+        <w:rPr/>
+        <w:t>COS?é OSGi:</w:t>
+      </w:r>
+    </w:p>
+    <w:p>
+      <w:pPr>
+        <w:pStyle w:val="NoSpacing"/>
+        <w:rPr/>
+      </w:pPr>
+      <w:r>
+        <w:rPr/>
+        <w:t>http://www.mokabyte.it/2010/02/osgi_fw-1/</w:t>
       </w:r>
     </w:p>
     <w:sectPr>
@@ -964,6 +971,11 @@
     <w:qFormat/>
     <w:rPr/>
   </w:style>
+  <w:style w:type="character" w:styleId="ListLabel4">
+    <w:name w:val="ListLabel 4"/>
+    <w:qFormat/>
+    <w:rPr/>
+  </w:style>
   <w:style w:type="paragraph" w:styleId="Titolo">
     <w:name w:val="Titolo"/>
     <w:basedOn w:val="Normal"/>

</xml_diff>

<commit_message>
Si può usare spring con osgi usando lo standard blueprint!
</commit_message>
<xml_diff>
--- a/Microservizi di stato.docx
+++ b/Microservizi di stato.docx
@@ -420,10 +420,77 @@
         <w:pStyle w:val="NoSpacing"/>
         <w:rPr/>
       </w:pPr>
-      <w:r>
-        <w:rPr/>
-        <w:t>http://www.mokabyte.it/2010/02/osgi_fw-1/</w:t>
-      </w:r>
+      <w:hyperlink r:id="rId7">
+        <w:r>
+          <w:rPr>
+            <w:rStyle w:val="CollegamentoInternet"/>
+          </w:rPr>
+          <w:t>http://www.mokabyte.it/2010/02/osgi_fw-1/</w:t>
+        </w:r>
+      </w:hyperlink>
+    </w:p>
+    <w:p>
+      <w:pPr>
+        <w:pStyle w:val="NoSpacing"/>
+        <w:rPr/>
+      </w:pPr>
+      <w:r>
+        <w:rPr/>
+      </w:r>
+    </w:p>
+    <w:p>
+      <w:pPr>
+        <w:pStyle w:val="NoSpacing"/>
+        <w:rPr/>
+      </w:pPr>
+      <w:r>
+        <w:rPr/>
+        <w:t>Si può utilizzare Spring con osgi, trasformando i jar spring in blueprint bundle. Cos’è blueprint:</w:t>
+      </w:r>
+    </w:p>
+    <w:p>
+      <w:pPr>
+        <w:pStyle w:val="NoSpacing"/>
+        <w:rPr/>
+      </w:pPr>
+      <w:hyperlink r:id="rId9">
+        <w:r>
+          <w:rPr>
+            <w:rStyle w:val="CollegamentoInternet"/>
+          </w:rPr>
+          <w:t>http://aries.apache.org/modules/blueprint.html</w:t>
+        </w:r>
+      </w:hyperlink>
+    </w:p>
+    <w:p>
+      <w:pPr>
+        <w:pStyle w:val="NoSpacing"/>
+        <w:rPr/>
+      </w:pPr>
+      <w:r>
+        <w:rPr/>
+        <w:t>Il ceffo che mi ha suggerito questa cosa:</w:t>
+      </w:r>
+    </w:p>
+    <w:p>
+      <w:pPr>
+        <w:pStyle w:val="NoSpacing"/>
+        <w:rPr/>
+      </w:pPr>
+      <w:hyperlink r:id="rId10">
+        <w:r>
+          <w:rPr>
+            <w:rStyle w:val="CollegamentoInternet"/>
+          </w:rPr>
+          <w:t>https://dkacetl.blogspot.com/2016/01/spring-and-osgi.html</w:t>
+        </w:r>
+      </w:hyperlink>
+      <w:hyperlink r:id="rId11">
+        <w:r>
+          <w:rPr/>
+          <w:t xml:space="preserve"> ← prova a spiegare anche il perché, ma non ci ho capito un granchè. Il ceffo è un pelo troppo slavo!</w:t>
+        </w:r>
+      </w:hyperlink>
     </w:p>
     <w:sectPr>
       <w:type w:val="nextPage"/>
@@ -976,6 +1043,11 @@
     <w:qFormat/>
     <w:rPr/>
   </w:style>
+  <w:style w:type="character" w:styleId="ListLabel5">
+    <w:name w:val="ListLabel 5"/>
+    <w:qFormat/>
+    <w:rPr/>
+  </w:style>
   <w:style w:type="paragraph" w:styleId="Titolo">
     <w:name w:val="Titolo"/>
     <w:basedOn w:val="Normal"/>

</xml_diff>